<commit_message>
rdbms design and properties
</commit_message>
<xml_diff>
--- a/project mutant.docx
+++ b/project mutant.docx
@@ -6,8 +6,307 @@
       <w:pPr>
         <w:rPr>
           <w:rFonts w:ascii="Arial Nova" w:hAnsi="Arial Nova"/>
-          <w:sz w:val="28"/>
-          <w:szCs w:val="28"/>
+          <w:sz w:val="26"/>
+          <w:szCs w:val="26"/>
+        </w:rPr>
+      </w:pPr>
+      <w:r>
+        <w:rPr>
+          <w:rFonts w:ascii="Arial Nova" w:hAnsi="Arial Nova"/>
+          <w:sz w:val="26"/>
+          <w:szCs w:val="26"/>
+        </w:rPr>
+        <w:t>Features</w:t>
+      </w:r>
+    </w:p>
+    <w:p>
+      <w:pPr>
+        <w:rPr>
+          <w:rFonts w:ascii="Arial Nova" w:hAnsi="Arial Nova"/>
+          <w:sz w:val="26"/>
+          <w:szCs w:val="26"/>
+        </w:rPr>
+      </w:pPr>
+    </w:p>
+    <w:p>
+      <w:pPr>
+        <w:rPr>
+          <w:rFonts w:ascii="Arial Nova" w:hAnsi="Arial Nova"/>
+          <w:sz w:val="26"/>
+          <w:szCs w:val="26"/>
+        </w:rPr>
+      </w:pPr>
+      <w:r>
+        <w:rPr>
+          <w:rFonts w:ascii="Arial Nova" w:hAnsi="Arial Nova"/>
+          <w:sz w:val="26"/>
+          <w:szCs w:val="26"/>
+        </w:rPr>
+        <w:t>The two basic properties of RDMS are CRUD, the necessary operations to implement a persistent storage application and ACID, the properties to maintain consistency across the database.</w:t>
+      </w:r>
+    </w:p>
+    <w:p>
+      <w:pPr>
+        <w:rPr>
+          <w:rFonts w:ascii="Arial Nova" w:hAnsi="Arial Nova"/>
+          <w:sz w:val="26"/>
+          <w:szCs w:val="26"/>
+        </w:rPr>
+      </w:pPr>
+    </w:p>
+    <w:p>
+      <w:pPr>
+        <w:rPr>
+          <w:rFonts w:ascii="Arial Nova" w:hAnsi="Arial Nova"/>
+          <w:sz w:val="26"/>
+          <w:szCs w:val="26"/>
+        </w:rPr>
+      </w:pPr>
+      <w:r>
+        <w:rPr>
+          <w:rFonts w:ascii="Arial Nova" w:hAnsi="Arial Nova"/>
+          <w:sz w:val="26"/>
+          <w:szCs w:val="26"/>
+        </w:rPr>
+        <w:t>CRUD – stands for Create, Read, Update and Delete</w:t>
+      </w:r>
+      <w:r>
+        <w:rPr>
+          <w:rFonts w:ascii="Arial Nova" w:hAnsi="Arial Nova"/>
+          <w:sz w:val="26"/>
+          <w:szCs w:val="26"/>
+        </w:rPr>
+        <w:t>. T</w:t>
+      </w:r>
+      <w:r>
+        <w:rPr>
+          <w:rFonts w:ascii="Arial Nova" w:hAnsi="Arial Nova"/>
+          <w:sz w:val="26"/>
+          <w:szCs w:val="26"/>
+        </w:rPr>
+        <w:t>he</w:t>
+      </w:r>
+      <w:r>
+        <w:rPr>
+          <w:rFonts w:ascii="Arial Nova" w:hAnsi="Arial Nova"/>
+          <w:sz w:val="26"/>
+          <w:szCs w:val="26"/>
+        </w:rPr>
+        <w:t>se are the</w:t>
+      </w:r>
+      <w:r>
+        <w:rPr>
+          <w:rFonts w:ascii="Arial Nova" w:hAnsi="Arial Nova"/>
+          <w:sz w:val="26"/>
+          <w:szCs w:val="26"/>
+        </w:rPr>
+        <w:t xml:space="preserve"> basic operations that the RDBMS must allow on the records in the database. These functions are not only performed on the object records but also on the indexes used to search those records. </w:t>
+      </w:r>
+      <w:r>
+        <w:rPr>
+          <w:rFonts w:ascii="Arial Nova" w:hAnsi="Arial Nova"/>
+          <w:sz w:val="26"/>
+          <w:szCs w:val="26"/>
+        </w:rPr>
+        <w:t>The database engine must provide the interface for the user to perform these operations, to read or modify the data, on the database. Most the RDBMS use SQL language to perform CRUD operations or to communicate with the database.</w:t>
+      </w:r>
+    </w:p>
+    <w:p>
+      <w:pPr>
+        <w:rPr>
+          <w:rFonts w:ascii="Arial Nova" w:hAnsi="Arial Nova"/>
+          <w:sz w:val="26"/>
+          <w:szCs w:val="26"/>
+        </w:rPr>
+      </w:pPr>
+    </w:p>
+    <w:p>
+      <w:pPr>
+        <w:rPr>
+          <w:rFonts w:ascii="Arial Nova" w:hAnsi="Arial Nova"/>
+          <w:sz w:val="26"/>
+          <w:szCs w:val="26"/>
+        </w:rPr>
+      </w:pPr>
+      <w:r>
+        <w:rPr>
+          <w:rFonts w:ascii="Arial Nova" w:hAnsi="Arial Nova"/>
+          <w:sz w:val="26"/>
+          <w:szCs w:val="26"/>
+        </w:rPr>
+        <w:t xml:space="preserve">ACID – stands for Atomicity, Consistency, Isolation and Durability. These are the methods that attempt to define and solve the concurrency issues in the RDBMS. Atomicity defines that any transaction must be atomic i.e. must be completed in full or must be never done. This methods groups all the data together as single unit, as an atomic unit of data. Consistency defines </w:t>
+      </w:r>
+      <w:r>
+        <w:rPr>
+          <w:rFonts w:ascii="Arial Nova" w:hAnsi="Arial Nova"/>
+          <w:sz w:val="26"/>
+          <w:szCs w:val="26"/>
+        </w:rPr>
+        <w:t xml:space="preserve">that the database must maintain a stable state, be consistent, before and after </w:t>
+      </w:r>
+      <w:r>
+        <w:rPr>
+          <w:rFonts w:ascii="Arial Nova" w:hAnsi="Arial Nova"/>
+          <w:sz w:val="26"/>
+          <w:szCs w:val="26"/>
+        </w:rPr>
+        <w:t xml:space="preserve">any transaction(s) </w:t>
+      </w:r>
+      <w:r>
+        <w:rPr>
+          <w:rFonts w:ascii="Arial Nova" w:hAnsi="Arial Nova"/>
+          <w:sz w:val="26"/>
+          <w:szCs w:val="26"/>
+        </w:rPr>
+        <w:t xml:space="preserve">rather than </w:t>
+      </w:r>
+      <w:r>
+        <w:rPr>
+          <w:rFonts w:ascii="Arial Nova" w:hAnsi="Arial Nova"/>
+          <w:sz w:val="26"/>
+          <w:szCs w:val="26"/>
+        </w:rPr>
+        <w:t xml:space="preserve">an </w:t>
+      </w:r>
+      <w:r>
+        <w:rPr>
+          <w:rFonts w:ascii="Arial Nova" w:hAnsi="Arial Nova"/>
+          <w:sz w:val="26"/>
+          <w:szCs w:val="26"/>
+        </w:rPr>
+        <w:t>in-consistent or corrupted state.</w:t>
+      </w:r>
+      <w:r>
+        <w:rPr>
+          <w:rFonts w:ascii="Arial Nova" w:hAnsi="Arial Nova"/>
+          <w:sz w:val="26"/>
+          <w:szCs w:val="26"/>
+        </w:rPr>
+        <w:t xml:space="preserve"> Isolation defines that multiple transactions can occur concurrently, each in its own isolated state without interference and without leading to any inconsistency in the database.</w:t>
+      </w:r>
+      <w:r>
+        <w:rPr>
+          <w:rFonts w:ascii="Arial Nova" w:hAnsi="Arial Nova"/>
+          <w:sz w:val="26"/>
+          <w:szCs w:val="26"/>
+        </w:rPr>
+        <w:t xml:space="preserve"> </w:t>
+      </w:r>
+      <w:r>
+        <w:rPr>
+          <w:rFonts w:ascii="Arial Nova" w:hAnsi="Arial Nova"/>
+          <w:sz w:val="26"/>
+          <w:szCs w:val="26"/>
+        </w:rPr>
+        <w:t xml:space="preserve">Durability defines that the data, once written or modified in the database, </w:t>
+      </w:r>
+      <w:r>
+        <w:rPr>
+          <w:rFonts w:ascii="Arial Nova" w:hAnsi="Arial Nova"/>
+          <w:sz w:val="26"/>
+          <w:szCs w:val="26"/>
+        </w:rPr>
+        <w:t xml:space="preserve">must </w:t>
+      </w:r>
+      <w:r>
+        <w:rPr>
+          <w:rFonts w:ascii="Arial Nova" w:hAnsi="Arial Nova"/>
+          <w:sz w:val="26"/>
+          <w:szCs w:val="26"/>
+        </w:rPr>
+        <w:t xml:space="preserve">be written to the disk and persist even if a system failure occurs.  </w:t>
+      </w:r>
+      <w:r>
+        <w:rPr>
+          <w:rFonts w:ascii="Arial Nova" w:hAnsi="Arial Nova"/>
+          <w:sz w:val="26"/>
+          <w:szCs w:val="26"/>
+        </w:rPr>
+        <w:t xml:space="preserve">  </w:t>
+      </w:r>
+    </w:p>
+    <w:p>
+      <w:pPr>
+        <w:rPr>
+          <w:rFonts w:ascii="Arial Nova" w:hAnsi="Arial Nova"/>
+          <w:sz w:val="26"/>
+          <w:szCs w:val="26"/>
+        </w:rPr>
+      </w:pPr>
+    </w:p>
+    <w:p>
+      <w:pPr>
+        <w:rPr>
+          <w:rFonts w:ascii="Arial Nova" w:hAnsi="Arial Nova"/>
+          <w:sz w:val="26"/>
+          <w:szCs w:val="26"/>
+        </w:rPr>
+      </w:pPr>
+      <w:r>
+        <w:rPr>
+          <w:rFonts w:ascii="Arial Nova" w:hAnsi="Arial Nova"/>
+          <w:sz w:val="26"/>
+          <w:szCs w:val="26"/>
+        </w:rPr>
+        <w:t>All</w:t>
+      </w:r>
+      <w:r>
+        <w:rPr>
+          <w:rFonts w:ascii="Arial Nova" w:hAnsi="Arial Nova"/>
+          <w:sz w:val="26"/>
+          <w:szCs w:val="26"/>
+        </w:rPr>
+        <w:t xml:space="preserve"> the </w:t>
+      </w:r>
+      <w:r>
+        <w:rPr>
+          <w:rFonts w:ascii="Arial Nova" w:hAnsi="Arial Nova"/>
+          <w:sz w:val="26"/>
+          <w:szCs w:val="26"/>
+        </w:rPr>
+        <w:t>relational database systems</w:t>
+      </w:r>
+      <w:r>
+        <w:rPr>
+          <w:rFonts w:ascii="Arial Nova" w:hAnsi="Arial Nova"/>
+          <w:sz w:val="26"/>
+          <w:szCs w:val="26"/>
+        </w:rPr>
+        <w:t xml:space="preserve"> must support the above CRUD and ACID properties.</w:t>
+      </w:r>
+      <w:r>
+        <w:rPr>
+          <w:rFonts w:ascii="Arial Nova" w:hAnsi="Arial Nova"/>
+          <w:sz w:val="26"/>
+          <w:szCs w:val="26"/>
+        </w:rPr>
+        <w:t xml:space="preserve"> </w:t>
+      </w:r>
+    </w:p>
+    <w:p>
+      <w:pPr>
+        <w:rPr>
+          <w:rFonts w:ascii="Arial Nova" w:hAnsi="Arial Nova"/>
+          <w:sz w:val="26"/>
+          <w:szCs w:val="26"/>
+        </w:rPr>
+      </w:pPr>
+    </w:p>
+    <w:p>
+      <w:pPr>
+        <w:rPr>
+          <w:rFonts w:ascii="Arial Nova" w:hAnsi="Arial Nova"/>
+          <w:sz w:val="26"/>
+          <w:szCs w:val="26"/>
+        </w:rPr>
+      </w:pPr>
+    </w:p>
+    <w:p>
+      <w:pPr>
+        <w:rPr>
+          <w:rFonts w:ascii="Arial Nova" w:hAnsi="Arial Nova"/>
+          <w:sz w:val="26"/>
+          <w:szCs w:val="26"/>
         </w:rPr>
       </w:pPr>
     </w:p>
@@ -226,7 +525,7 @@
     <w:lsdException w:name="Default Paragraph Font" w:semiHidden="1"/>
     <w:lsdException w:name="Subtitle" w:qFormat="1"/>
     <w:lsdException w:name="Strong" w:uiPriority="22" w:qFormat="1"/>
-    <w:lsdException w:name="Emphasis" w:qFormat="1"/>
+    <w:lsdException w:name="Emphasis" w:uiPriority="20" w:qFormat="1"/>
     <w:lsdException w:name="HTML Top of Form" w:semiHidden="1" w:uiPriority="99" w:unhideWhenUsed="1"/>
     <w:lsdException w:name="HTML Bottom of Form" w:semiHidden="1" w:uiPriority="99" w:unhideWhenUsed="1"/>
     <w:lsdException w:name="Normal (Web)" w:uiPriority="99"/>
@@ -507,6 +806,26 @@
       <w:lang w:eastAsia="zh-CN"/>
     </w:rPr>
   </w:style>
+  <w:style w:type="paragraph" w:styleId="Heading1">
+    <w:name w:val="heading 1"/>
+    <w:basedOn w:val="Normal"/>
+    <w:next w:val="Normal"/>
+    <w:link w:val="Heading1Char"/>
+    <w:qFormat/>
+    <w:rsid w:val="00BC0862"/>
+    <w:pPr>
+      <w:keepNext/>
+      <w:keepLines/>
+      <w:spacing w:before="240"/>
+      <w:outlineLvl w:val="0"/>
+    </w:pPr>
+    <w:rPr>
+      <w:rFonts w:asciiTheme="majorHAnsi" w:eastAsiaTheme="majorEastAsia" w:hAnsiTheme="majorHAnsi" w:cstheme="majorBidi"/>
+      <w:color w:val="2E74B5" w:themeColor="accent1" w:themeShade="BF"/>
+      <w:sz w:val="32"/>
+      <w:szCs w:val="32"/>
+    </w:rPr>
+  </w:style>
   <w:style w:type="character" w:default="1" w:styleId="DefaultParagraphFont">
     <w:name w:val="Default Paragraph Font"/>
     <w:uiPriority w:val="1"/>
@@ -594,6 +913,39 @@
     <w:rPr>
       <w:b/>
       <w:bCs/>
+    </w:rPr>
+  </w:style>
+  <w:style w:type="character" w:customStyle="1" w:styleId="Heading1Char">
+    <w:name w:val="Heading 1 Char"/>
+    <w:basedOn w:val="DefaultParagraphFont"/>
+    <w:link w:val="Heading1"/>
+    <w:rsid w:val="00BC0862"/>
+    <w:rPr>
+      <w:rFonts w:asciiTheme="majorHAnsi" w:eastAsiaTheme="majorEastAsia" w:hAnsiTheme="majorHAnsi" w:cstheme="majorBidi"/>
+      <w:color w:val="2E74B5" w:themeColor="accent1" w:themeShade="BF"/>
+      <w:sz w:val="32"/>
+      <w:szCs w:val="32"/>
+      <w:lang w:eastAsia="zh-CN"/>
+    </w:rPr>
+  </w:style>
+  <w:style w:type="character" w:styleId="Emphasis">
+    <w:name w:val="Emphasis"/>
+    <w:basedOn w:val="DefaultParagraphFont"/>
+    <w:uiPriority w:val="20"/>
+    <w:qFormat/>
+    <w:rsid w:val="00BC0862"/>
+    <w:rPr>
+      <w:i/>
+      <w:iCs/>
+    </w:rPr>
+  </w:style>
+  <w:style w:type="character" w:styleId="FollowedHyperlink">
+    <w:name w:val="FollowedHyperlink"/>
+    <w:basedOn w:val="DefaultParagraphFont"/>
+    <w:rsid w:val="000D0806"/>
+    <w:rPr>
+      <w:color w:val="954F72" w:themeColor="followedHyperlink"/>
+      <w:u w:val="single"/>
     </w:rPr>
   </w:style>
 </w:styles>

</xml_diff>